<commit_message>
edit bon bon ek 3
</commit_message>
<xml_diff>
--- a/261491 Project Survey.docx
+++ b/261491 Project Survey.docx
@@ -892,7 +892,6 @@
           <w:szCs w:val="44"/>
         </w:rPr>
       </w:pPr>
-      <w:proofErr w:type="spellStart"/>
       <w:r>
         <w:rPr>
           <w:b/>
@@ -901,10 +900,16 @@
           <w:sz w:val="44"/>
           <w:szCs w:val="44"/>
         </w:rPr>
-        <w:t>Pongsathorn</w:t>
-      </w:r>
-      <w:proofErr w:type="spellEnd"/>
-      <w:r>
+        <w:t>Pongsathorn Roonbong Code 560610555</w:t>
+      </w:r>
+    </w:p>
+    <w:p>
+      <w:pPr>
+        <w:autoSpaceDE w:val="0"/>
+        <w:autoSpaceDN w:val="0"/>
+        <w:adjustRightInd w:val="0"/>
+        <w:spacing w:after="0" w:line="240" w:lineRule="auto"/>
+        <w:jc w:val="center"/>
         <w:rPr>
           <w:b/>
           <w:bCs/>
@@ -912,9 +917,7 @@
           <w:sz w:val="44"/>
           <w:szCs w:val="44"/>
         </w:rPr>
-        <w:t xml:space="preserve"> </w:t>
-      </w:r>
-      <w:proofErr w:type="spellStart"/>
+      </w:pPr>
       <w:r>
         <w:rPr>
           <w:b/>
@@ -923,78 +926,7 @@
           <w:sz w:val="44"/>
           <w:szCs w:val="44"/>
         </w:rPr>
-        <w:t>Roonbong</w:t>
-      </w:r>
-      <w:proofErr w:type="spellEnd"/>
-      <w:r>
-        <w:rPr>
-          <w:b/>
-          <w:bCs/>
-          <w:color w:val="000000"/>
-          <w:sz w:val="44"/>
-          <w:szCs w:val="44"/>
-        </w:rPr>
-        <w:t xml:space="preserve"> Code 560610555</w:t>
-      </w:r>
-    </w:p>
-    <w:p>
-      <w:pPr>
-        <w:autoSpaceDE w:val="0"/>
-        <w:autoSpaceDN w:val="0"/>
-        <w:adjustRightInd w:val="0"/>
-        <w:spacing w:after="0" w:line="240" w:lineRule="auto"/>
-        <w:jc w:val="center"/>
-        <w:rPr>
-          <w:b/>
-          <w:bCs/>
-          <w:color w:val="000000"/>
-          <w:sz w:val="44"/>
-          <w:szCs w:val="44"/>
-        </w:rPr>
-      </w:pPr>
-      <w:proofErr w:type="spellStart"/>
-      <w:r>
-        <w:rPr>
-          <w:b/>
-          <w:bCs/>
-          <w:color w:val="000000"/>
-          <w:sz w:val="44"/>
-          <w:szCs w:val="44"/>
-        </w:rPr>
-        <w:t>Phannachet</w:t>
-      </w:r>
-      <w:proofErr w:type="spellEnd"/>
-      <w:r>
-        <w:rPr>
-          <w:b/>
-          <w:bCs/>
-          <w:color w:val="000000"/>
-          <w:sz w:val="44"/>
-          <w:szCs w:val="44"/>
-        </w:rPr>
-        <w:t xml:space="preserve"> </w:t>
-      </w:r>
-      <w:proofErr w:type="spellStart"/>
-      <w:r>
-        <w:rPr>
-          <w:b/>
-          <w:bCs/>
-          <w:color w:val="000000"/>
-          <w:sz w:val="44"/>
-          <w:szCs w:val="44"/>
-        </w:rPr>
-        <w:t>Boonyamanee</w:t>
-      </w:r>
-      <w:proofErr w:type="spellEnd"/>
-      <w:r>
-        <w:rPr>
-          <w:b/>
-          <w:bCs/>
-          <w:color w:val="000000"/>
-          <w:sz w:val="44"/>
-          <w:szCs w:val="44"/>
-        </w:rPr>
-        <w:t xml:space="preserve"> Code 560610557</w:t>
+        <w:t>Phannachet Boonyamanee Code 560610557</w:t>
       </w:r>
     </w:p>
     <w:p>
@@ -4464,6 +4396,7 @@
       <w:r>
         <w:rPr>
           <w:rFonts w:cs="TH Sarabun New"/>
+          <w:cs/>
         </w:rPr>
         <w:t xml:space="preserve"> </w:t>
       </w:r>
@@ -4521,19 +4454,11 @@
         </w:rPr>
         <w:t xml:space="preserve">จากโปรแกรม </w:t>
       </w:r>
-      <w:proofErr w:type="spellStart"/>
-      <w:r>
-        <w:rPr>
-          <w:rFonts w:cs="TH Sarabun New"/>
-        </w:rPr>
-        <w:t>Metatrader</w:t>
-      </w:r>
-      <w:proofErr w:type="spellEnd"/>
-      <w:r>
-        <w:rPr>
-          <w:rFonts w:cs="TH Sarabun New"/>
-        </w:rPr>
-        <w:t xml:space="preserve"> </w:t>
+      <w:r>
+        <w:rPr>
+          <w:rFonts w:cs="TH Sarabun New"/>
+        </w:rPr>
+        <w:t xml:space="preserve">Metatrader </w:t>
       </w:r>
       <w:r>
         <w:rPr>
@@ -4645,6 +4570,63 @@
     <w:p>
       <w:pPr>
         <w:pStyle w:val="NoSpacing"/>
+        <w:numPr>
+          <w:ilvl w:val="0"/>
+          <w:numId w:val="3"/>
+        </w:numPr>
+        <w:jc w:val="thaiDistribute"/>
+        <w:rPr>
+          <w:rFonts w:cs="TH Sarabun New"/>
+        </w:rPr>
+      </w:pPr>
+      <w:r>
+        <w:rPr>
+          <w:rFonts w:cs="TH Sarabun New" w:hint="cs"/>
+          <w:cs/>
+        </w:rPr>
+        <w:t>ในขั้นต้นจะ</w:t>
+      </w:r>
+      <w:r>
+        <w:rPr>
+          <w:rFonts w:cs="TH Sarabun New" w:hint="cs"/>
+          <w:cs/>
+        </w:rPr>
+        <w:t>ทดลอง</w:t>
+      </w:r>
+      <w:r>
+        <w:rPr>
+          <w:rFonts w:cs="TH Sarabun New" w:hint="cs"/>
+          <w:cs/>
+        </w:rPr>
+        <w:t>ใช้</w:t>
+      </w:r>
+      <w:r>
+        <w:rPr>
+          <w:rFonts w:cs="TH Sarabun New" w:hint="cs"/>
+          <w:cs/>
+        </w:rPr>
+        <w:t>กับ</w:t>
+      </w:r>
+      <w:r>
+        <w:rPr>
+          <w:rFonts w:cs="TH Sarabun New" w:hint="cs"/>
+          <w:cs/>
+        </w:rPr>
+        <w:t>คู่</w:t>
+      </w:r>
+      <w:bookmarkStart w:id="5" w:name="_GoBack"/>
+      <w:bookmarkEnd w:id="5"/>
+      <w:r>
+        <w:rPr>
+          <w:rFonts w:cs="TH Sarabun New" w:hint="cs"/>
+          <w:cs/>
+        </w:rPr>
+        <w:t>สกุลเงิน ยูโร และ ดอลลาร์สหรัฐ เท่านั้น</w:t>
+      </w:r>
+    </w:p>
+    <w:p>
+      <w:pPr>
+        <w:pStyle w:val="NoSpacing"/>
         <w:jc w:val="thaiDistribute"/>
         <w:rPr>
           <w:rFonts w:cs="TH Sarabun New"/>
@@ -4661,7 +4643,7 @@
           <w:rFonts w:ascii="TH Sarabun New" w:hAnsi="TH Sarabun New"/>
         </w:rPr>
       </w:pPr>
-      <w:bookmarkStart w:id="5" w:name="_Toc469447311"/>
+      <w:bookmarkStart w:id="6" w:name="_Toc469447311"/>
       <w:r>
         <w:rPr>
           <w:rFonts w:ascii="TH Sarabun New" w:hAnsi="TH Sarabun New"/>
@@ -4677,7 +4659,7 @@
         <w:tab/>
         <w:t>ประโยชน์ที่คาดว่าจะได้รับ</w:t>
       </w:r>
-      <w:bookmarkEnd w:id="5"/>
+      <w:bookmarkEnd w:id="6"/>
     </w:p>
     <w:p>
       <w:pPr>
@@ -4834,7 +4816,7 @@
           <w:rFonts w:ascii="TH Sarabun New" w:hAnsi="TH Sarabun New"/>
         </w:rPr>
       </w:pPr>
-      <w:bookmarkStart w:id="6" w:name="_Toc469447312"/>
+      <w:bookmarkStart w:id="7" w:name="_Toc469447312"/>
       <w:r>
         <w:rPr>
           <w:rFonts w:ascii="TH Sarabun New" w:hAnsi="TH Sarabun New"/>
@@ -4850,7 +4832,7 @@
         <w:tab/>
         <w:t>เทคโนโลยีและเครื่องมือที่ใช้</w:t>
       </w:r>
-      <w:bookmarkEnd w:id="6"/>
+      <w:bookmarkEnd w:id="7"/>
       <w:r>
         <w:rPr>
           <w:rFonts w:ascii="TH Sarabun New" w:hAnsi="TH Sarabun New"/>
@@ -4917,20 +4899,27 @@
         <w:rPr>
           <w:rFonts w:cs="TH Sarabun New"/>
         </w:rPr>
-        <w:t>Node.js</w:t>
-      </w:r>
-      <w:r>
-        <w:rPr>
-          <w:rFonts w:cs="TH Sarabun New"/>
-        </w:rPr>
-        <w:t xml:space="preserve"> </w:t>
-      </w:r>
-      <w:r>
-        <w:rPr>
-          <w:rFonts w:cs="TH Sarabun New"/>
-          <w:cs/>
-        </w:rPr>
-        <w:t xml:space="preserve">เป็น </w:t>
+        <w:t>Node</w:t>
+      </w:r>
+      <w:r>
+        <w:rPr>
+          <w:rFonts w:cs="TH Sarabun New"/>
+          <w:cs/>
+        </w:rPr>
+        <w:t>.</w:t>
+      </w:r>
+      <w:r>
+        <w:rPr>
+          <w:rFonts w:cs="TH Sarabun New"/>
+        </w:rPr>
+        <w:t>js</w:t>
+      </w:r>
+      <w:r>
+        <w:rPr>
+          <w:rFonts w:cs="TH Sarabun New"/>
+          <w:cs/>
+        </w:rPr>
+        <w:t xml:space="preserve"> เป็น </w:t>
       </w:r>
       <w:r>
         <w:rPr>
@@ -4954,24 +4943,16 @@
       <w:r>
         <w:rPr>
           <w:rFonts w:cs="TH Sarabun New"/>
-        </w:rPr>
-        <w:t xml:space="preserve"> </w:t>
-      </w:r>
-      <w:r>
-        <w:rPr>
-          <w:rFonts w:cs="TH Sarabun New"/>
-          <w:cs/>
-        </w:rPr>
-        <w:t xml:space="preserve">ที่เขียนด้วยภาษา </w:t>
-      </w:r>
-      <w:proofErr w:type="spellStart"/>
+          <w:cs/>
+        </w:rPr>
+        <w:t xml:space="preserve"> ที่เขียนด้วยภาษา </w:t>
+      </w:r>
       <w:r>
         <w:rPr>
           <w:rFonts w:cs="TH Sarabun New"/>
         </w:rPr>
         <w:t>Javascript</w:t>
       </w:r>
-      <w:proofErr w:type="spellEnd"/>
     </w:p>
     <w:p>
       <w:pPr>
@@ -5024,19 +5005,11 @@
         </w:rPr>
         <w:t>.</w:t>
       </w:r>
-      <w:proofErr w:type="spellStart"/>
-      <w:r>
-        <w:rPr>
-          <w:rFonts w:cs="TH Sarabun New"/>
-        </w:rPr>
-        <w:t>js</w:t>
-      </w:r>
-      <w:proofErr w:type="spellEnd"/>
-      <w:r>
-        <w:rPr>
-          <w:rFonts w:cs="TH Sarabun New"/>
-        </w:rPr>
-        <w:t xml:space="preserve"> </w:t>
+      <w:r>
+        <w:rPr>
+          <w:rFonts w:cs="TH Sarabun New"/>
+        </w:rPr>
+        <w:t xml:space="preserve">js </w:t>
       </w:r>
       <w:r>
         <w:rPr>
@@ -5084,19 +5057,11 @@
           <w:rFonts w:cs="TH Sarabun New"/>
         </w:rPr>
       </w:pPr>
-      <w:proofErr w:type="spellStart"/>
-      <w:r>
-        <w:rPr>
-          <w:rFonts w:cs="TH Sarabun New"/>
-        </w:rPr>
-        <w:t>MobX</w:t>
-      </w:r>
-      <w:proofErr w:type="spellEnd"/>
-      <w:r>
-        <w:rPr>
-          <w:rFonts w:cs="TH Sarabun New"/>
-        </w:rPr>
-        <w:t xml:space="preserve"> </w:t>
+      <w:r>
+        <w:rPr>
+          <w:rFonts w:cs="TH Sarabun New"/>
+        </w:rPr>
+        <w:t xml:space="preserve">MobX </w:t>
       </w:r>
       <w:r>
         <w:rPr>
@@ -5118,19 +5083,11 @@
         </w:rPr>
         <w:t>.</w:t>
       </w:r>
-      <w:proofErr w:type="spellStart"/>
-      <w:r>
-        <w:rPr>
-          <w:rFonts w:cs="TH Sarabun New"/>
-        </w:rPr>
-        <w:t>js</w:t>
-      </w:r>
-      <w:proofErr w:type="spellEnd"/>
-      <w:r>
-        <w:rPr>
-          <w:rFonts w:cs="TH Sarabun New"/>
-        </w:rPr>
-        <w:t xml:space="preserve"> </w:t>
+      <w:r>
+        <w:rPr>
+          <w:rFonts w:cs="TH Sarabun New"/>
+        </w:rPr>
+        <w:t xml:space="preserve">js </w:t>
       </w:r>
       <w:r>
         <w:rPr>
@@ -5152,19 +5109,11 @@
         </w:rPr>
         <w:t>.</w:t>
       </w:r>
-      <w:proofErr w:type="spellStart"/>
-      <w:r>
-        <w:rPr>
-          <w:rFonts w:cs="TH Sarabun New"/>
-        </w:rPr>
-        <w:t>js</w:t>
-      </w:r>
-      <w:proofErr w:type="spellEnd"/>
-      <w:r>
-        <w:rPr>
-          <w:rFonts w:cs="TH Sarabun New"/>
-        </w:rPr>
-        <w:t xml:space="preserve"> </w:t>
+      <w:r>
+        <w:rPr>
+          <w:rFonts w:cs="TH Sarabun New"/>
+        </w:rPr>
+        <w:t xml:space="preserve">js </w:t>
       </w:r>
       <w:r>
         <w:rPr>
@@ -5357,19 +5306,11 @@
           <w:rFonts w:cs="TH Sarabun New"/>
         </w:rPr>
       </w:pPr>
-      <w:proofErr w:type="spellStart"/>
-      <w:r>
-        <w:rPr>
-          <w:rFonts w:cs="TH Sarabun New"/>
-        </w:rPr>
-        <w:t>pgAdmin</w:t>
-      </w:r>
-      <w:proofErr w:type="spellEnd"/>
-      <w:r>
-        <w:rPr>
-          <w:rFonts w:cs="TH Sarabun New"/>
-        </w:rPr>
-        <w:t xml:space="preserve"> </w:t>
+      <w:r>
+        <w:rPr>
+          <w:rFonts w:cs="TH Sarabun New"/>
+        </w:rPr>
+        <w:t xml:space="preserve">pgAdmin </w:t>
       </w:r>
       <w:r>
         <w:rPr>
@@ -5424,19 +5365,11 @@
           <w:cs/>
         </w:rPr>
       </w:pPr>
-      <w:proofErr w:type="spellStart"/>
-      <w:r>
-        <w:rPr>
-          <w:rFonts w:cs="TH Sarabun New"/>
-        </w:rPr>
-        <w:t>Metatrader</w:t>
-      </w:r>
-      <w:proofErr w:type="spellEnd"/>
-      <w:r>
-        <w:rPr>
-          <w:rFonts w:cs="TH Sarabun New"/>
-        </w:rPr>
-        <w:t xml:space="preserve"> </w:t>
+      <w:r>
+        <w:rPr>
+          <w:rFonts w:cs="TH Sarabun New"/>
+        </w:rPr>
+        <w:t xml:space="preserve">Metatrader </w:t>
       </w:r>
       <w:r>
         <w:rPr>
@@ -5481,7 +5414,7 @@
           <w:cs/>
         </w:rPr>
       </w:pPr>
-      <w:bookmarkStart w:id="7" w:name="_Toc469447313"/>
+      <w:bookmarkStart w:id="8" w:name="_Toc469447313"/>
       <w:r>
         <w:rPr>
           <w:rFonts w:ascii="TH Sarabun New" w:hAnsi="TH Sarabun New"/>
@@ -5524,7 +5457,7 @@
         </w:rPr>
         <w:t>ระยะเวลาและขั้นตอนการดำเนินงาน</w:t>
       </w:r>
-      <w:bookmarkEnd w:id="7"/>
+      <w:bookmarkEnd w:id="8"/>
     </w:p>
     <w:tbl>
       <w:tblPr>
@@ -8355,7 +8288,7 @@
           <w:rFonts w:ascii="TH Sarabun New" w:hAnsi="TH Sarabun New"/>
         </w:rPr>
       </w:pPr>
-      <w:bookmarkStart w:id="8" w:name="_Toc469447314"/>
+      <w:bookmarkStart w:id="9" w:name="_Toc469447314"/>
       <w:r>
         <w:rPr>
           <w:rFonts w:ascii="TH Sarabun New" w:hAnsi="TH Sarabun New"/>
@@ -8364,7 +8297,7 @@
         <w:lastRenderedPageBreak/>
         <w:t>บทที่ 2</w:t>
       </w:r>
-      <w:bookmarkEnd w:id="8"/>
+      <w:bookmarkEnd w:id="9"/>
       <w:r>
         <w:rPr>
           <w:rFonts w:ascii="TH Sarabun New" w:hAnsi="TH Sarabun New"/>
@@ -8380,7 +8313,7 @@
           <w:rFonts w:ascii="TH Sarabun New" w:hAnsi="TH Sarabun New"/>
         </w:rPr>
       </w:pPr>
-      <w:bookmarkStart w:id="9" w:name="_Toc469447315"/>
+      <w:bookmarkStart w:id="10" w:name="_Toc469447315"/>
       <w:r>
         <w:rPr>
           <w:rFonts w:ascii="TH Sarabun New" w:hAnsi="TH Sarabun New"/>
@@ -8388,7 +8321,7 @@
         </w:rPr>
         <w:t>ทฤษฎีที่เกี่ยวข้อง</w:t>
       </w:r>
-      <w:bookmarkEnd w:id="9"/>
+      <w:bookmarkEnd w:id="10"/>
     </w:p>
     <w:p>
       <w:pPr>
@@ -8397,7 +8330,7 @@
           <w:rFonts w:ascii="TH Sarabun New" w:hAnsi="TH Sarabun New"/>
         </w:rPr>
       </w:pPr>
-      <w:bookmarkStart w:id="10" w:name="_Toc469447316"/>
+      <w:bookmarkStart w:id="11" w:name="_Toc469447316"/>
       <w:r>
         <w:rPr>
           <w:rFonts w:ascii="TH Sarabun New" w:hAnsi="TH Sarabun New"/>
@@ -8445,7 +8378,7 @@
         </w:rPr>
         <w:t>)</w:t>
       </w:r>
-      <w:bookmarkEnd w:id="10"/>
+      <w:bookmarkEnd w:id="11"/>
     </w:p>
     <w:p>
       <w:pPr>
@@ -8830,8 +8763,6 @@
           <w:cs/>
         </w:rPr>
       </w:pPr>
-      <w:bookmarkStart w:id="11" w:name="_GoBack"/>
-      <w:bookmarkEnd w:id="11"/>
     </w:p>
     <w:p>
       <w:pPr>
@@ -12851,24 +12782,17 @@
         </w:rPr>
         <w:t xml:space="preserve">- </w:t>
       </w:r>
-      <w:proofErr w:type="spellStart"/>
       <w:r>
         <w:t>minX</w:t>
       </w:r>
-      <w:proofErr w:type="spellEnd"/>
       <w:r>
         <w:rPr>
           <w:cs/>
         </w:rPr>
         <w:t>) / (</w:t>
       </w:r>
-      <w:proofErr w:type="spellStart"/>
-      <w:r>
-        <w:t>maxX</w:t>
-      </w:r>
-      <w:proofErr w:type="spellEnd"/>
-      <w:r>
-        <w:t xml:space="preserve"> </w:t>
+      <w:r>
+        <w:t xml:space="preserve">maxX </w:t>
       </w:r>
       <w:r>
         <w:rPr>
@@ -12876,11 +12800,9 @@
         </w:rPr>
         <w:t xml:space="preserve">- </w:t>
       </w:r>
-      <w:proofErr w:type="spellStart"/>
       <w:r>
         <w:t>minX</w:t>
       </w:r>
-      <w:proofErr w:type="spellEnd"/>
       <w:r>
         <w:rPr>
           <w:cs/>
@@ -12923,13 +12845,8 @@
         </w:rPr>
         <w:t xml:space="preserve">ตัวนั้นๆ </w:t>
       </w:r>
-      <w:proofErr w:type="spellStart"/>
-      <w:r>
-        <w:t>minX</w:t>
-      </w:r>
-      <w:proofErr w:type="spellEnd"/>
-      <w:r>
-        <w:t xml:space="preserve"> </w:t>
+      <w:r>
+        <w:t xml:space="preserve">minX </w:t>
       </w:r>
       <w:r>
         <w:rPr>
@@ -12948,13 +12865,8 @@
         </w:rPr>
         <w:t xml:space="preserve">นั้น ส่วน </w:t>
       </w:r>
-      <w:proofErr w:type="spellStart"/>
-      <w:r>
-        <w:t>maxX</w:t>
-      </w:r>
-      <w:proofErr w:type="spellEnd"/>
-      <w:r>
-        <w:t xml:space="preserve"> </w:t>
+      <w:r>
+        <w:t xml:space="preserve">maxX </w:t>
       </w:r>
       <w:r>
         <w:rPr>
@@ -13887,7 +13799,7 @@
         <w:caps/>
         <w:noProof/>
       </w:rPr>
-      <w:t>15</w:t>
+      <w:t>13</w:t>
     </w:r>
     <w:r>
       <w:rPr>
@@ -17631,6 +17543,7 @@
     <w:lsdException w:name="HTML Sample" w:semiHidden="1" w:unhideWhenUsed="1"/>
     <w:lsdException w:name="HTML Typewriter" w:semiHidden="1" w:unhideWhenUsed="1"/>
     <w:lsdException w:name="HTML Variable" w:semiHidden="1" w:unhideWhenUsed="1"/>
+    <w:lsdException w:name="Normal Table" w:semiHidden="1" w:unhideWhenUsed="1"/>
     <w:lsdException w:name="annotation subject" w:semiHidden="1" w:unhideWhenUsed="1"/>
     <w:lsdException w:name="No List" w:semiHidden="1" w:unhideWhenUsed="1"/>
     <w:lsdException w:name="Outline List 1" w:semiHidden="1" w:unhideWhenUsed="1"/>
@@ -17676,9 +17589,11 @@
     <w:lsdException w:name="Table Subtle 1" w:semiHidden="1" w:unhideWhenUsed="1"/>
     <w:lsdException w:name="Table Subtle 2" w:semiHidden="1" w:unhideWhenUsed="1"/>
     <w:lsdException w:name="Table Web 1" w:semiHidden="1" w:unhideWhenUsed="1"/>
+    <w:lsdException w:name="Table Web 2" w:semiHidden="1" w:unhideWhenUsed="1"/>
     <w:lsdException w:name="Table Web 3" w:semiHidden="1" w:unhideWhenUsed="1"/>
     <w:lsdException w:name="Balloon Text" w:semiHidden="1" w:unhideWhenUsed="1"/>
     <w:lsdException w:name="Table Grid" w:uiPriority="39"/>
+    <w:lsdException w:name="Table Theme" w:semiHidden="1" w:unhideWhenUsed="1"/>
     <w:lsdException w:name="Placeholder Text" w:semiHidden="1"/>
     <w:lsdException w:name="No Spacing" w:uiPriority="1" w:qFormat="1"/>
     <w:lsdException w:name="Light Shading" w:uiPriority="60"/>
@@ -18728,7 +18643,7 @@
 </file>
 
 <file path=customXml/itemProps1.xml><?xml version="1.0" encoding="utf-8"?>
-<ds:datastoreItem xmlns:ds="http://schemas.openxmlformats.org/officeDocument/2006/customXml" ds:itemID="{FE33989F-2902-462D-994B-F02F6FBB9188}">
+<ds:datastoreItem xmlns:ds="http://schemas.openxmlformats.org/officeDocument/2006/customXml" ds:itemID="{BD204420-0C1F-407F-9FC0-F29919BACA73}">
   <ds:schemaRefs>
     <ds:schemaRef ds:uri="http://schemas.openxmlformats.org/officeDocument/2006/bibliography"/>
   </ds:schemaRefs>

</xml_diff>